<commit_message>
Made the demo better fixed a name in the code.doc
</commit_message>
<xml_diff>
--- a/Code.docx
+++ b/Code.docx
@@ -13386,27 +13386,16 @@
         </w:rPr>
         <w:t>]=</w:t>
       </w:r>
-      <w:proofErr w:type="spellStart"/>
-      <w:r>
-        <w:rPr>
-          <w:rFonts w:ascii="Courier New" w:hAnsi="Courier New" w:cs="Courier New"/>
-          <w:color w:val="000000"/>
-          <w:sz w:val="20"/>
-          <w:szCs w:val="20"/>
-        </w:rPr>
-        <w:t>SVD_</w:t>
-      </w:r>
-      <w:proofErr w:type="gramStart"/>
-      <w:r>
-        <w:rPr>
-          <w:rFonts w:ascii="Courier New" w:hAnsi="Courier New" w:cs="Courier New"/>
-          <w:color w:val="000000"/>
-          <w:sz w:val="20"/>
-          <w:szCs w:val="20"/>
-        </w:rPr>
-        <w:t>Test</w:t>
-      </w:r>
-      <w:proofErr w:type="spellEnd"/>
+      <w:proofErr w:type="gramStart"/>
+      <w:r>
+        <w:rPr>
+          <w:rFonts w:ascii="Courier New" w:hAnsi="Courier New" w:cs="Courier New"/>
+          <w:color w:val="000000"/>
+          <w:sz w:val="20"/>
+          <w:szCs w:val="20"/>
+        </w:rPr>
+        <w:t>SVD</w:t>
+      </w:r>
       <w:r>
         <w:rPr>
           <w:rFonts w:ascii="Courier New" w:hAnsi="Courier New" w:cs="Courier New"/>
@@ -14001,6 +13990,8 @@
       </w:pPr>
     </w:p>
     <w:p>
+      <w:bookmarkStart w:id="0" w:name="_GoBack"/>
+      <w:bookmarkEnd w:id="0"/>
       <w:r>
         <w:br w:type="page"/>
       </w:r>
@@ -14036,19 +14027,8 @@
           <w:sz w:val="20"/>
           <w:szCs w:val="20"/>
         </w:rPr>
-        <w:t xml:space="preserve"> [ U,S,V] = </w:t>
-      </w:r>
-      <w:proofErr w:type="spellStart"/>
-      <w:r>
-        <w:rPr>
-          <w:rFonts w:ascii="Courier New" w:hAnsi="Courier New" w:cs="Courier New"/>
-          <w:color w:val="000000"/>
-          <w:sz w:val="20"/>
-          <w:szCs w:val="20"/>
-        </w:rPr>
-        <w:t>SVD_Test</w:t>
-      </w:r>
-      <w:proofErr w:type="spellEnd"/>
+        <w:t xml:space="preserve"> [ U,S,V] = SVD</w:t>
+      </w:r>
       <w:r>
         <w:rPr>
           <w:rFonts w:ascii="Courier New" w:hAnsi="Courier New" w:cs="Courier New"/>
@@ -23183,10 +23163,7 @@
         </w:rPr>
       </w:pPr>
     </w:p>
-    <w:p>
-      <w:bookmarkStart w:id="0" w:name="_GoBack"/>
-      <w:bookmarkEnd w:id="0"/>
-    </w:p>
+    <w:p/>
     <w:sectPr>
       <w:pgSz w:w="12240" w:h="15840"/>
       <w:pgMar w:top="1440" w:right="1440" w:bottom="1440" w:left="1440" w:header="720" w:footer="720" w:gutter="0"/>

</xml_diff>